<commit_message>
Method of Morris work
</commit_message>
<xml_diff>
--- a/pest++/GSA.docx
+++ b/pest++/GSA.docx
@@ -5536,6 +5536,79 @@
           </w:p>
         </w:tc>
       </w:tr>
+      <w:tr>
+        <w:tc>
+          <w:tcPr>
+            <w:tcW w:w="2790" w:type="dxa"/>
+          </w:tcPr>
+          <w:p>
+            <w:pPr>
+              <w:spacing w:line="360" w:lineRule="auto"/>
+              <w:jc w:val="center"/>
+              <w:rPr>
+                <w:sz w:val="24"/>
+              </w:rPr>
+            </w:pPr>
+            <w:r>
+              <w:rPr>
+                <w:sz w:val="24"/>
+              </w:rPr>
+              <w:t>RAND_SEED</w:t>
+            </w:r>
+          </w:p>
+        </w:tc>
+        <w:tc>
+          <w:tcPr>
+            <w:tcW w:w="1134" w:type="dxa"/>
+          </w:tcPr>
+          <w:p>
+            <w:pPr>
+              <w:spacing w:line="360" w:lineRule="auto"/>
+              <w:rPr>
+                <w:rFonts w:eastAsiaTheme="minorEastAsia"/>
+              </w:rPr>
+            </w:pPr>
+            <w:r>
+              <w:rPr>
+                <w:rFonts w:eastAsiaTheme="minorEastAsia"/>
+              </w:rPr>
+              <w:t>Unsigned integer</w:t>
+            </w:r>
+          </w:p>
+        </w:tc>
+        <w:tc>
+          <w:tcPr>
+            <w:tcW w:w="1584" w:type="dxa"/>
+          </w:tcPr>
+          <w:p>
+            <w:pPr>
+              <w:spacing w:line="360" w:lineRule="auto"/>
+              <w:rPr>
+                <w:rFonts w:eastAsiaTheme="minorEastAsia"/>
+              </w:rPr>
+            </w:pPr>
+          </w:p>
+        </w:tc>
+        <w:tc>
+          <w:tcPr>
+            <w:tcW w:w="4068" w:type="dxa"/>
+          </w:tcPr>
+          <w:p>
+            <w:pPr>
+              <w:spacing w:line="360" w:lineRule="auto"/>
+              <w:rPr>
+                <w:rFonts w:eastAsiaTheme="minorEastAsia"/>
+              </w:rPr>
+            </w:pPr>
+            <w:r>
+              <w:rPr>
+                <w:rFonts w:eastAsiaTheme="minorEastAsia"/>
+              </w:rPr>
+              <w:t>Seed for the random number generator</w:t>
+            </w:r>
+          </w:p>
+        </w:tc>
+      </w:tr>
     </w:tbl>
     <w:p>
       <w:pPr>
@@ -6038,7 +6111,6 @@
           <w:rFonts w:ascii="Times New Roman" w:hAnsi="Times New Roman"/>
           <w:sz w:val="24"/>
         </w:rPr>
-        <w:lastRenderedPageBreak/>
         <w:t xml:space="preserve">The information contained in this file is described in header line and is pretty much self explanatory </w:t>
       </w:r>
       <w:proofErr w:type="gramStart"/>
@@ -7424,7 +7496,7 @@
 </file>
 
 <file path=customXml/itemProps1.xml><?xml version="1.0" encoding="utf-8"?>
-<ds:datastoreItem xmlns:ds="http://schemas.openxmlformats.org/officeDocument/2006/customXml" ds:itemID="{2B18243E-19E5-444A-BBD8-D5E3C5DA531A}">
+<ds:datastoreItem xmlns:ds="http://schemas.openxmlformats.org/officeDocument/2006/customXml" ds:itemID="{7B54BEC0-33D3-4356-BC11-10E22A298E0C}">
   <ds:schemaRefs>
     <ds:schemaRef ds:uri="http://schemas.openxmlformats.org/officeDocument/2006/bibliography"/>
   </ds:schemaRefs>

</xml_diff>